<commit_message>
Versie met dask erin geknald
</commit_message>
<xml_diff>
--- a/docs/Een baseline voor datakwaliteit binnen Waterschap Rivierenland.docx
+++ b/docs/Een baseline voor datakwaliteit binnen Waterschap Rivierenland.docx
@@ -128,7 +128,27 @@
         <w:t>waardoor de huidige situatie onoverzichtelijk is en lastig te beheren. Daarnaast is het onduidelijk wat de kwaliteit is van de gegevens, waardoor een gebruiker zelf kwaliteitscontroles doet. Dit is alsof iedere wateraansluiting een eigen waterzuiveringsinstallatie heeft.</w:t>
       </w:r>
       <w:r>
-        <w:t xml:space="preserve"> Dit werkt, maar kan efficiënter.</w:t>
+        <w:t xml:space="preserve"> </w:t>
+      </w:r>
+      <w:r>
+        <w:t>Bij geïsoleerde dataoplossingen is de gebruiker vaak direct in gesprek met de maker. Impliciet is er dan wel een idee over welke data goed is, maar expliciet is nooit opgeschreven waar data aan moet voldoen. Vergelijk het met een regionaal dialect. Mensen hebben wel een idee over wat goed en fout is</w:t>
+      </w:r>
+      <w:r>
+        <w:t xml:space="preserve"> en kunnen elkaar verstaan</w:t>
+      </w:r>
+      <w:r>
+        <w:t>, maar omdat de grammaticale regels nooit zijn opgeschreven</w:t>
+      </w:r>
+      <w:r>
+        <w:t xml:space="preserve"> blijf je misverstanden houden en eindeloze gesprekken over wat goed en fout is. Zeker als je verschillende dialecten gaat combineren komt er een moment dat je een standaard moet vaststellen. Hoe goed je data moet zijn, hangt af van het doel waar je de data voor wilt gebruiken.</w:t>
+      </w:r>
+      <w:r>
+        <w:t xml:space="preserve"> </w:t>
+      </w:r>
+    </w:p>
+    <w:p>
+      <w:r>
+        <w:t>Bij centrale vastlegging en hergebruik van data word</w:t>
       </w:r>
     </w:p>
     <w:p>
@@ -253,6 +273,7 @@
     </w:p>
     <w:p>
       <w:r>
+        <w:lastRenderedPageBreak/>
         <w:t xml:space="preserve">De tweede afgeleide tabel zegt iets over de actualiteit. De tabel bevat net zoveel rijen en attributen als de brontabel. De attributen zijn datumvelden waarbij de datum aangeeft wanneer de waarde voor het laatst gewijzigd is. Dit maakt het mogelijk om zowel per rij, als per attribuut en over het geheel te zeggen wanneer deze voor het laatst gewijzigd is. </w:t>
       </w:r>
     </w:p>
@@ -269,7 +290,6 @@
         <w:pStyle w:val="Kop4"/>
       </w:pPr>
       <w:r>
-        <w:lastRenderedPageBreak/>
         <w:t>Keuze 1: Inlezen van gegevens</w:t>
       </w:r>
     </w:p>
@@ -468,7 +488,11 @@
         <w:t xml:space="preserve"> (&gt;0,5 miljoen records)</w:t>
       </w:r>
       <w:r>
-        <w:t xml:space="preserve"> niet verwerken. Binnen Waterschap Rivierenland is er nog geen </w:t>
+        <w:t xml:space="preserve"> niet verwerken. Binnen </w:t>
+      </w:r>
+      <w:r>
+        <w:lastRenderedPageBreak/>
+        <w:t xml:space="preserve">Waterschap Rivierenland is er nog geen </w:t>
       </w:r>
       <w:proofErr w:type="spellStart"/>
       <w:r>
@@ -514,7 +538,6 @@
         <w:pStyle w:val="Kop4"/>
       </w:pPr>
       <w:r>
-        <w:lastRenderedPageBreak/>
         <w:t xml:space="preserve">Keuze 4: de interface </w:t>
       </w:r>
     </w:p>

</xml_diff>